<commit_message>
update resume with CKA
</commit_message>
<xml_diff>
--- a/resume/Amador_Johandry-Resume.docx
+++ b/resume/Amador_Johandry-Resume.docx
@@ -11,8 +11,6 @@
           <w:szCs w:val="14"/>
         </w:rPr>
       </w:pPr>
-      <w:bookmarkStart w:id="0" w:name="_GoBack"/>
-      <w:bookmarkEnd w:id="0"/>
       <w:r>
         <w:rPr>
           <w:rFonts w:ascii="Arial" w:hAnsi="Arial" w:cs="Arial"/>
@@ -237,8 +235,8 @@
           <w:szCs w:val="20"/>
         </w:rPr>
       </w:pPr>
-      <w:bookmarkStart w:id="1" w:name="_tbm3mn4q6ori" w:colFirst="0" w:colLast="0"/>
-      <w:bookmarkEnd w:id="1"/>
+      <w:bookmarkStart w:id="0" w:name="_tbm3mn4q6ori" w:colFirst="0" w:colLast="0"/>
+      <w:bookmarkEnd w:id="0"/>
       <w:r>
         <w:rPr>
           <w:rFonts w:ascii="Arial" w:eastAsia="Arial" w:hAnsi="Arial" w:cs="Arial"/>
@@ -354,7 +352,43 @@
           <w:sz w:val="20"/>
           <w:szCs w:val="20"/>
         </w:rPr>
-        <w:t xml:space="preserve">. Certified Kubernetes Application Developer and Docker Certified Associate. </w:t>
+        <w:t xml:space="preserve">. Certified </w:t>
+      </w:r>
+      <w:r>
+        <w:rPr>
+          <w:rFonts w:ascii="Arial" w:hAnsi="Arial" w:cs="Arial"/>
+          <w:color w:val="666666"/>
+          <w:sz w:val="20"/>
+          <w:szCs w:val="20"/>
+        </w:rPr>
+        <w:t xml:space="preserve">Kubernetes Administrator (CKA), </w:t>
+      </w:r>
+      <w:r>
+        <w:rPr>
+          <w:rFonts w:ascii="Arial" w:hAnsi="Arial" w:cs="Arial"/>
+          <w:color w:val="666666"/>
+          <w:sz w:val="20"/>
+          <w:szCs w:val="20"/>
+        </w:rPr>
+        <w:t>Kubernetes Application Developer</w:t>
+      </w:r>
+      <w:r>
+        <w:rPr>
+          <w:rFonts w:ascii="Arial" w:hAnsi="Arial" w:cs="Arial"/>
+          <w:color w:val="666666"/>
+          <w:sz w:val="20"/>
+          <w:szCs w:val="20"/>
+        </w:rPr>
+        <w:t xml:space="preserve"> (CKAD)</w:t>
+      </w:r>
+      <w:r>
+        <w:rPr>
+          <w:rFonts w:ascii="Arial" w:hAnsi="Arial" w:cs="Arial"/>
+          <w:color w:val="666666"/>
+          <w:sz w:val="20"/>
+          <w:szCs w:val="20"/>
+        </w:rPr>
+        <w:t xml:space="preserve"> and Docker Certified Associate. </w:t>
       </w:r>
       <w:r>
         <w:rPr>
@@ -383,8 +417,8 @@
         </w:rPr>
         <w:t xml:space="preserve">automating every process using Bash, Ruby, Perl and Python. Go passionate developer with +3 years of experience making CLI, web UI and microservices with REST and gRPC APIs. Cloud Engineer working with AWS and other clouds and platforms, automating tasks with CloudFormation, Terraform, Ansible and Puppet. </w:t>
       </w:r>
-      <w:bookmarkStart w:id="2" w:name="_oagyf5c5wxx5" w:colFirst="0" w:colLast="0"/>
-      <w:bookmarkEnd w:id="2"/>
+      <w:bookmarkStart w:id="1" w:name="_oagyf5c5wxx5" w:colFirst="0" w:colLast="0"/>
+      <w:bookmarkEnd w:id="1"/>
     </w:p>
     <w:p>
       <w:pPr>
@@ -5557,17 +5591,10 @@
           <w:sz w:val="20"/>
           <w:szCs w:val="20"/>
         </w:rPr>
-        <w:t>Certified Kubernetes Application Developer</w:t>
-      </w:r>
-      <w:r>
-        <w:rPr>
-          <w:rFonts w:ascii="Arial" w:eastAsia="Arial" w:hAnsi="Arial" w:cs="Arial"/>
-          <w:color w:val="595959" w:themeColor="text1" w:themeTint="A6"/>
-          <w:sz w:val="20"/>
-          <w:szCs w:val="20"/>
-        </w:rPr>
-        <w:t xml:space="preserve"> (CKAD)</w:t>
-      </w:r>
+        <w:t>Certified Kubernetes Administrator (CKA)</w:t>
+      </w:r>
+      <w:bookmarkStart w:id="2" w:name="_GoBack"/>
+      <w:bookmarkEnd w:id="2"/>
       <w:r>
         <w:rPr>
           <w:rFonts w:ascii="Arial" w:eastAsia="Arial" w:hAnsi="Arial" w:cs="Arial"/>
@@ -5595,16 +5622,7 @@
           <w:sz w:val="20"/>
           <w:szCs w:val="20"/>
         </w:rPr>
-        <w:t xml:space="preserve"> – </w:t>
-      </w:r>
-      <w:r>
-        <w:rPr>
-          <w:rFonts w:ascii="Arial" w:eastAsia="Arial" w:hAnsi="Arial" w:cs="Arial"/>
-          <w:color w:val="595959" w:themeColor="text1" w:themeTint="A6"/>
-          <w:sz w:val="20"/>
-          <w:szCs w:val="20"/>
-        </w:rPr>
-        <w:t>CKAD-1900-002103-0100</w:t>
+        <w:t xml:space="preserve"> –</w:t>
       </w:r>
       <w:r>
         <w:rPr>
@@ -5622,6 +5640,15 @@
           <w:sz w:val="20"/>
           <w:szCs w:val="20"/>
         </w:rPr>
+        <w:t>CKA-2000-005341-0100</w:t>
+      </w:r>
+      <w:r>
+        <w:rPr>
+          <w:rFonts w:ascii="Arial" w:eastAsia="Arial" w:hAnsi="Arial" w:cs="Arial"/>
+          <w:color w:val="595959" w:themeColor="text1" w:themeTint="A6"/>
+          <w:sz w:val="20"/>
+          <w:szCs w:val="20"/>
+        </w:rPr>
         <w:tab/>
       </w:r>
       <w:r>
@@ -5631,57 +5658,8 @@
           <w:sz w:val="20"/>
           <w:szCs w:val="20"/>
         </w:rPr>
-        <w:t xml:space="preserve">  </w:t>
-      </w:r>
-      <w:r>
-        <w:rPr>
-          <w:rFonts w:ascii="Arial" w:eastAsia="Arial" w:hAnsi="Arial" w:cs="Arial"/>
-          <w:b/>
-          <w:color w:val="595959" w:themeColor="text1" w:themeTint="A6"/>
-          <w:sz w:val="20"/>
-          <w:szCs w:val="20"/>
-        </w:rPr>
-        <w:t xml:space="preserve"> </w:t>
-      </w:r>
-      <w:r>
-        <w:rPr>
-          <w:rFonts w:ascii="Arial" w:eastAsia="Arial" w:hAnsi="Arial" w:cs="Arial"/>
-          <w:b/>
-          <w:color w:val="595959" w:themeColor="text1" w:themeTint="A6"/>
-          <w:sz w:val="20"/>
-          <w:szCs w:val="20"/>
-        </w:rPr>
-        <w:t xml:space="preserve">  </w:t>
-      </w:r>
-      <w:r>
-        <w:rPr>
-          <w:rFonts w:ascii="Arial" w:eastAsia="Arial" w:hAnsi="Arial" w:cs="Arial"/>
-          <w:bCs/>
-          <w:color w:val="595959" w:themeColor="text1" w:themeTint="A6"/>
-          <w:sz w:val="20"/>
-          <w:szCs w:val="20"/>
-        </w:rPr>
-        <w:t>Dec</w:t>
-      </w:r>
-      <w:r>
-        <w:rPr>
-          <w:rFonts w:ascii="Arial" w:eastAsia="Arial" w:hAnsi="Arial" w:cs="Arial"/>
-          <w:bCs/>
-          <w:color w:val="595959" w:themeColor="text1" w:themeTint="A6"/>
-          <w:sz w:val="20"/>
-          <w:szCs w:val="20"/>
-        </w:rPr>
         <w:tab/>
-      </w:r>
-      <w:r>
-        <w:rPr>
-          <w:rFonts w:ascii="Arial" w:eastAsia="Arial" w:hAnsi="Arial" w:cs="Arial"/>
-          <w:bCs/>
-          <w:color w:val="595959" w:themeColor="text1" w:themeTint="A6"/>
-          <w:sz w:val="20"/>
-          <w:szCs w:val="20"/>
-        </w:rPr>
-        <w:t>2019</w:t>
+        <w:t xml:space="preserve">     Jan  2020</w:t>
       </w:r>
     </w:p>
     <w:p>
@@ -5701,34 +5679,25 @@
           <w:sz w:val="20"/>
           <w:szCs w:val="20"/>
         </w:rPr>
-        <w:t xml:space="preserve">Certified </w:t>
-      </w:r>
-      <w:r>
-        <w:rPr>
-          <w:rFonts w:ascii="Arial" w:eastAsia="Arial" w:hAnsi="Arial" w:cs="Arial"/>
-          <w:color w:val="595959" w:themeColor="text1" w:themeTint="A6"/>
-          <w:sz w:val="20"/>
-          <w:szCs w:val="20"/>
-        </w:rPr>
-        <w:t>Docker Associate</w:t>
-      </w:r>
-      <w:r>
-        <w:rPr>
-          <w:rFonts w:ascii="Arial" w:eastAsia="Arial" w:hAnsi="Arial" w:cs="Arial"/>
-          <w:color w:val="595959" w:themeColor="text1" w:themeTint="A6"/>
-          <w:sz w:val="20"/>
-          <w:szCs w:val="20"/>
-        </w:rPr>
-        <w:t>,</w:t>
-      </w:r>
-      <w:r>
-        <w:rPr>
-          <w:rFonts w:ascii="Arial" w:eastAsia="Arial" w:hAnsi="Arial" w:cs="Arial"/>
-          <w:color w:val="595959" w:themeColor="text1" w:themeTint="A6"/>
-          <w:sz w:val="20"/>
-          <w:szCs w:val="20"/>
-        </w:rPr>
-        <w:t xml:space="preserve"> </w:t>
+        <w:t>Certified Kubernetes Application Developer</w:t>
+      </w:r>
+      <w:r>
+        <w:rPr>
+          <w:rFonts w:ascii="Arial" w:eastAsia="Arial" w:hAnsi="Arial" w:cs="Arial"/>
+          <w:color w:val="595959" w:themeColor="text1" w:themeTint="A6"/>
+          <w:sz w:val="20"/>
+          <w:szCs w:val="20"/>
+        </w:rPr>
+        <w:t xml:space="preserve"> (CKAD)</w:t>
+      </w:r>
+      <w:r>
+        <w:rPr>
+          <w:rFonts w:ascii="Arial" w:eastAsia="Arial" w:hAnsi="Arial" w:cs="Arial"/>
+          <w:color w:val="595959" w:themeColor="text1" w:themeTint="A6"/>
+          <w:sz w:val="20"/>
+          <w:szCs w:val="20"/>
+        </w:rPr>
+        <w:t xml:space="preserve">, </w:t>
       </w:r>
       <w:r>
         <w:rPr>
@@ -5739,7 +5708,7 @@
           <w:sz w:val="20"/>
           <w:szCs w:val="20"/>
         </w:rPr>
-        <w:t>Docker</w:t>
+        <w:t>The Linux Foundation</w:t>
       </w:r>
       <w:r>
         <w:rPr>
@@ -5757,7 +5726,16 @@
           <w:sz w:val="20"/>
           <w:szCs w:val="20"/>
         </w:rPr>
-        <w:t>11632820</w:t>
+        <w:t>CKAD-1900-002103-0100</w:t>
+      </w:r>
+      <w:r>
+        <w:rPr>
+          <w:rFonts w:ascii="Arial" w:eastAsia="Arial" w:hAnsi="Arial" w:cs="Arial"/>
+          <w:color w:val="595959" w:themeColor="text1" w:themeTint="A6"/>
+          <w:sz w:val="20"/>
+          <w:szCs w:val="20"/>
+        </w:rPr>
+        <w:t xml:space="preserve"> </w:t>
       </w:r>
       <w:r>
         <w:rPr>
@@ -5775,88 +5753,57 @@
           <w:sz w:val="20"/>
           <w:szCs w:val="20"/>
         </w:rPr>
+        <w:t xml:space="preserve">  </w:t>
+      </w:r>
+      <w:r>
+        <w:rPr>
+          <w:rFonts w:ascii="Arial" w:eastAsia="Arial" w:hAnsi="Arial" w:cs="Arial"/>
+          <w:b/>
+          <w:color w:val="595959" w:themeColor="text1" w:themeTint="A6"/>
+          <w:sz w:val="20"/>
+          <w:szCs w:val="20"/>
+        </w:rPr>
+        <w:t xml:space="preserve"> </w:t>
+      </w:r>
+      <w:r>
+        <w:rPr>
+          <w:rFonts w:ascii="Arial" w:eastAsia="Arial" w:hAnsi="Arial" w:cs="Arial"/>
+          <w:b/>
+          <w:color w:val="595959" w:themeColor="text1" w:themeTint="A6"/>
+          <w:sz w:val="20"/>
+          <w:szCs w:val="20"/>
+        </w:rPr>
+        <w:t xml:space="preserve">  </w:t>
+      </w:r>
+      <w:r>
+        <w:rPr>
+          <w:rFonts w:ascii="Arial" w:eastAsia="Arial" w:hAnsi="Arial" w:cs="Arial"/>
+          <w:bCs/>
+          <w:color w:val="595959" w:themeColor="text1" w:themeTint="A6"/>
+          <w:sz w:val="20"/>
+          <w:szCs w:val="20"/>
+        </w:rPr>
+        <w:t>Dec</w:t>
+      </w:r>
+      <w:r>
+        <w:rPr>
+          <w:rFonts w:ascii="Arial" w:eastAsia="Arial" w:hAnsi="Arial" w:cs="Arial"/>
+          <w:bCs/>
+          <w:color w:val="595959" w:themeColor="text1" w:themeTint="A6"/>
+          <w:sz w:val="20"/>
+          <w:szCs w:val="20"/>
+        </w:rPr>
         <w:tab/>
       </w:r>
       <w:r>
         <w:rPr>
           <w:rFonts w:ascii="Arial" w:eastAsia="Arial" w:hAnsi="Arial" w:cs="Arial"/>
-          <w:color w:val="595959" w:themeColor="text1" w:themeTint="A6"/>
-          <w:sz w:val="20"/>
-          <w:szCs w:val="20"/>
-        </w:rPr>
-        <w:tab/>
-      </w:r>
-      <w:r>
-        <w:rPr>
-          <w:rFonts w:ascii="Arial" w:eastAsia="Arial" w:hAnsi="Arial" w:cs="Arial"/>
-          <w:color w:val="595959" w:themeColor="text1" w:themeTint="A6"/>
-          <w:sz w:val="20"/>
-          <w:szCs w:val="20"/>
-        </w:rPr>
-        <w:tab/>
-      </w:r>
-      <w:r>
-        <w:rPr>
-          <w:rFonts w:ascii="Arial" w:eastAsia="Arial" w:hAnsi="Arial" w:cs="Arial"/>
-          <w:color w:val="595959" w:themeColor="text1" w:themeTint="A6"/>
-          <w:sz w:val="20"/>
-          <w:szCs w:val="20"/>
-        </w:rPr>
-        <w:tab/>
-      </w:r>
-      <w:r>
-        <w:rPr>
-          <w:rFonts w:ascii="Arial" w:eastAsia="Arial" w:hAnsi="Arial" w:cs="Arial"/>
-          <w:color w:val="595959" w:themeColor="text1" w:themeTint="A6"/>
-          <w:sz w:val="20"/>
-          <w:szCs w:val="20"/>
-        </w:rPr>
-        <w:tab/>
-      </w:r>
-      <w:r>
-        <w:rPr>
-          <w:rFonts w:ascii="Arial" w:eastAsia="Arial" w:hAnsi="Arial" w:cs="Arial"/>
-          <w:color w:val="595959" w:themeColor="text1" w:themeTint="A6"/>
-          <w:sz w:val="20"/>
-          <w:szCs w:val="20"/>
-        </w:rPr>
-        <w:tab/>
-      </w:r>
-      <w:r>
-        <w:rPr>
-          <w:rFonts w:ascii="Arial" w:eastAsia="Arial" w:hAnsi="Arial" w:cs="Arial"/>
-          <w:color w:val="595959" w:themeColor="text1" w:themeTint="A6"/>
-          <w:sz w:val="20"/>
-          <w:szCs w:val="20"/>
-        </w:rPr>
-        <w:tab/>
-      </w:r>
-      <w:r>
-        <w:rPr>
-          <w:rFonts w:ascii="Arial" w:eastAsia="Arial" w:hAnsi="Arial" w:cs="Arial"/>
-          <w:color w:val="595959" w:themeColor="text1" w:themeTint="A6"/>
-          <w:sz w:val="20"/>
-          <w:szCs w:val="20"/>
-        </w:rPr>
-        <w:t xml:space="preserve">     Jun</w:t>
-      </w:r>
-      <w:r>
-        <w:rPr>
-          <w:rFonts w:ascii="Arial" w:eastAsia="Arial" w:hAnsi="Arial" w:cs="Arial"/>
-          <w:color w:val="595959" w:themeColor="text1" w:themeTint="A6"/>
-          <w:sz w:val="20"/>
-          <w:szCs w:val="20"/>
-        </w:rPr>
-        <w:tab/>
-      </w:r>
-      <w:r>
-        <w:rPr>
-          <w:rFonts w:ascii="Arial" w:eastAsia="Arial" w:hAnsi="Arial" w:cs="Arial"/>
-          <w:color w:val="595959" w:themeColor="text1" w:themeTint="A6"/>
-          <w:sz w:val="20"/>
-          <w:szCs w:val="20"/>
-        </w:rPr>
-        <w:t>2018</w:t>
+          <w:bCs/>
+          <w:color w:val="595959" w:themeColor="text1" w:themeTint="A6"/>
+          <w:sz w:val="20"/>
+          <w:szCs w:val="20"/>
+        </w:rPr>
+        <w:t>2019</w:t>
       </w:r>
     </w:p>
     <w:p>
@@ -5864,19 +5811,46 @@
         <w:spacing w:line="276" w:lineRule="auto"/>
         <w:rPr>
           <w:rFonts w:ascii="Arial" w:eastAsia="Arial" w:hAnsi="Arial" w:cs="Arial"/>
-          <w:bCs/>
-          <w:sz w:val="20"/>
-          <w:szCs w:val="20"/>
-        </w:rPr>
-      </w:pPr>
-      <w:r>
-        <w:rPr>
-          <w:rFonts w:ascii="Arial" w:eastAsia="Arial" w:hAnsi="Arial" w:cs="Arial"/>
-          <w:color w:val="595959" w:themeColor="text1" w:themeTint="A6"/>
-          <w:sz w:val="20"/>
-          <w:szCs w:val="20"/>
-        </w:rPr>
-        <w:t xml:space="preserve">Certified Puppet Professional, </w:t>
+          <w:color w:val="595959" w:themeColor="text1" w:themeTint="A6"/>
+          <w:sz w:val="20"/>
+          <w:szCs w:val="20"/>
+        </w:rPr>
+      </w:pPr>
+      <w:r>
+        <w:rPr>
+          <w:rFonts w:ascii="Arial" w:eastAsia="Arial" w:hAnsi="Arial" w:cs="Arial"/>
+          <w:color w:val="595959" w:themeColor="text1" w:themeTint="A6"/>
+          <w:sz w:val="20"/>
+          <w:szCs w:val="20"/>
+        </w:rPr>
+        <w:t xml:space="preserve">Certified </w:t>
+      </w:r>
+      <w:r>
+        <w:rPr>
+          <w:rFonts w:ascii="Arial" w:eastAsia="Arial" w:hAnsi="Arial" w:cs="Arial"/>
+          <w:color w:val="595959" w:themeColor="text1" w:themeTint="A6"/>
+          <w:sz w:val="20"/>
+          <w:szCs w:val="20"/>
+        </w:rPr>
+        <w:t>Docker Associate</w:t>
+      </w:r>
+      <w:r>
+        <w:rPr>
+          <w:rFonts w:ascii="Arial" w:eastAsia="Arial" w:hAnsi="Arial" w:cs="Arial"/>
+          <w:color w:val="595959" w:themeColor="text1" w:themeTint="A6"/>
+          <w:sz w:val="20"/>
+          <w:szCs w:val="20"/>
+        </w:rPr>
+        <w:t>,</w:t>
+      </w:r>
+      <w:r>
+        <w:rPr>
+          <w:rFonts w:ascii="Arial" w:eastAsia="Arial" w:hAnsi="Arial" w:cs="Arial"/>
+          <w:color w:val="595959" w:themeColor="text1" w:themeTint="A6"/>
+          <w:sz w:val="20"/>
+          <w:szCs w:val="20"/>
+        </w:rPr>
+        <w:t xml:space="preserve"> </w:t>
       </w:r>
       <w:r>
         <w:rPr>
@@ -5887,6 +5861,154 @@
           <w:sz w:val="20"/>
           <w:szCs w:val="20"/>
         </w:rPr>
+        <w:t>Docker</w:t>
+      </w:r>
+      <w:r>
+        <w:rPr>
+          <w:rFonts w:ascii="Arial" w:eastAsia="Arial" w:hAnsi="Arial" w:cs="Arial"/>
+          <w:color w:val="595959" w:themeColor="text1" w:themeTint="A6"/>
+          <w:sz w:val="20"/>
+          <w:szCs w:val="20"/>
+        </w:rPr>
+        <w:t xml:space="preserve"> – </w:t>
+      </w:r>
+      <w:r>
+        <w:rPr>
+          <w:rFonts w:ascii="Arial" w:eastAsia="Arial" w:hAnsi="Arial" w:cs="Arial"/>
+          <w:color w:val="595959" w:themeColor="text1" w:themeTint="A6"/>
+          <w:sz w:val="20"/>
+          <w:szCs w:val="20"/>
+        </w:rPr>
+        <w:t>11632820</w:t>
+      </w:r>
+      <w:r>
+        <w:rPr>
+          <w:rFonts w:ascii="Arial" w:eastAsia="Arial" w:hAnsi="Arial" w:cs="Arial"/>
+          <w:color w:val="595959" w:themeColor="text1" w:themeTint="A6"/>
+          <w:sz w:val="20"/>
+          <w:szCs w:val="20"/>
+        </w:rPr>
+        <w:tab/>
+      </w:r>
+      <w:r>
+        <w:rPr>
+          <w:rFonts w:ascii="Arial" w:eastAsia="Arial" w:hAnsi="Arial" w:cs="Arial"/>
+          <w:color w:val="595959" w:themeColor="text1" w:themeTint="A6"/>
+          <w:sz w:val="20"/>
+          <w:szCs w:val="20"/>
+        </w:rPr>
+        <w:tab/>
+      </w:r>
+      <w:r>
+        <w:rPr>
+          <w:rFonts w:ascii="Arial" w:eastAsia="Arial" w:hAnsi="Arial" w:cs="Arial"/>
+          <w:color w:val="595959" w:themeColor="text1" w:themeTint="A6"/>
+          <w:sz w:val="20"/>
+          <w:szCs w:val="20"/>
+        </w:rPr>
+        <w:tab/>
+      </w:r>
+      <w:r>
+        <w:rPr>
+          <w:rFonts w:ascii="Arial" w:eastAsia="Arial" w:hAnsi="Arial" w:cs="Arial"/>
+          <w:color w:val="595959" w:themeColor="text1" w:themeTint="A6"/>
+          <w:sz w:val="20"/>
+          <w:szCs w:val="20"/>
+        </w:rPr>
+        <w:tab/>
+      </w:r>
+      <w:r>
+        <w:rPr>
+          <w:rFonts w:ascii="Arial" w:eastAsia="Arial" w:hAnsi="Arial" w:cs="Arial"/>
+          <w:color w:val="595959" w:themeColor="text1" w:themeTint="A6"/>
+          <w:sz w:val="20"/>
+          <w:szCs w:val="20"/>
+        </w:rPr>
+        <w:tab/>
+      </w:r>
+      <w:r>
+        <w:rPr>
+          <w:rFonts w:ascii="Arial" w:eastAsia="Arial" w:hAnsi="Arial" w:cs="Arial"/>
+          <w:color w:val="595959" w:themeColor="text1" w:themeTint="A6"/>
+          <w:sz w:val="20"/>
+          <w:szCs w:val="20"/>
+        </w:rPr>
+        <w:tab/>
+      </w:r>
+      <w:r>
+        <w:rPr>
+          <w:rFonts w:ascii="Arial" w:eastAsia="Arial" w:hAnsi="Arial" w:cs="Arial"/>
+          <w:color w:val="595959" w:themeColor="text1" w:themeTint="A6"/>
+          <w:sz w:val="20"/>
+          <w:szCs w:val="20"/>
+        </w:rPr>
+        <w:tab/>
+      </w:r>
+      <w:r>
+        <w:rPr>
+          <w:rFonts w:ascii="Arial" w:eastAsia="Arial" w:hAnsi="Arial" w:cs="Arial"/>
+          <w:color w:val="595959" w:themeColor="text1" w:themeTint="A6"/>
+          <w:sz w:val="20"/>
+          <w:szCs w:val="20"/>
+        </w:rPr>
+        <w:tab/>
+      </w:r>
+      <w:r>
+        <w:rPr>
+          <w:rFonts w:ascii="Arial" w:eastAsia="Arial" w:hAnsi="Arial" w:cs="Arial"/>
+          <w:color w:val="595959" w:themeColor="text1" w:themeTint="A6"/>
+          <w:sz w:val="20"/>
+          <w:szCs w:val="20"/>
+        </w:rPr>
+        <w:t xml:space="preserve">     Jun</w:t>
+      </w:r>
+      <w:r>
+        <w:rPr>
+          <w:rFonts w:ascii="Arial" w:eastAsia="Arial" w:hAnsi="Arial" w:cs="Arial"/>
+          <w:color w:val="595959" w:themeColor="text1" w:themeTint="A6"/>
+          <w:sz w:val="20"/>
+          <w:szCs w:val="20"/>
+        </w:rPr>
+        <w:tab/>
+      </w:r>
+      <w:r>
+        <w:rPr>
+          <w:rFonts w:ascii="Arial" w:eastAsia="Arial" w:hAnsi="Arial" w:cs="Arial"/>
+          <w:color w:val="595959" w:themeColor="text1" w:themeTint="A6"/>
+          <w:sz w:val="20"/>
+          <w:szCs w:val="20"/>
+        </w:rPr>
+        <w:t>2018</w:t>
+      </w:r>
+    </w:p>
+    <w:p>
+      <w:pPr>
+        <w:spacing w:line="276" w:lineRule="auto"/>
+        <w:rPr>
+          <w:rFonts w:ascii="Arial" w:eastAsia="Arial" w:hAnsi="Arial" w:cs="Arial"/>
+          <w:bCs/>
+          <w:sz w:val="20"/>
+          <w:szCs w:val="20"/>
+        </w:rPr>
+      </w:pPr>
+      <w:r>
+        <w:rPr>
+          <w:rFonts w:ascii="Arial" w:eastAsia="Arial" w:hAnsi="Arial" w:cs="Arial"/>
+          <w:color w:val="595959" w:themeColor="text1" w:themeTint="A6"/>
+          <w:sz w:val="20"/>
+          <w:szCs w:val="20"/>
+        </w:rPr>
+        <w:t xml:space="preserve">Certified Puppet Professional, </w:t>
+      </w:r>
+      <w:r>
+        <w:rPr>
+          <w:rFonts w:ascii="Arial" w:eastAsia="Arial" w:hAnsi="Arial" w:cs="Arial"/>
+          <w:i/>
+          <w:iCs/>
+          <w:color w:val="595959" w:themeColor="text1" w:themeTint="A6"/>
+          <w:sz w:val="20"/>
+          <w:szCs w:val="20"/>
+        </w:rPr>
         <w:t>Puppet</w:t>
       </w:r>
       <w:r>
@@ -6000,152 +6122,6 @@
         </w:rPr>
         <w:tab/>
         <w:t>2016</w:t>
-      </w:r>
-    </w:p>
-    <w:p>
-      <w:pPr>
-        <w:spacing w:line="276" w:lineRule="auto"/>
-        <w:rPr>
-          <w:rFonts w:ascii="Arial" w:eastAsia="Arial" w:hAnsi="Arial" w:cs="Arial"/>
-          <w:color w:val="595959" w:themeColor="text1" w:themeTint="A6"/>
-          <w:sz w:val="20"/>
-          <w:szCs w:val="20"/>
-        </w:rPr>
-      </w:pPr>
-    </w:p>
-    <w:p>
-      <w:pPr>
-        <w:spacing w:line="276" w:lineRule="auto"/>
-        <w:rPr>
-          <w:rFonts w:ascii="Arial" w:eastAsia="Arial" w:hAnsi="Arial" w:cs="Arial"/>
-          <w:b/>
-          <w:color w:val="00B050"/>
-          <w:sz w:val="20"/>
-          <w:szCs w:val="20"/>
-        </w:rPr>
-      </w:pPr>
-      <w:r>
-        <w:rPr>
-          <w:rFonts w:ascii="Arial" w:eastAsia="Arial" w:hAnsi="Arial" w:cs="Arial"/>
-          <w:b/>
-          <w:color w:val="00B050"/>
-          <w:sz w:val="20"/>
-          <w:szCs w:val="20"/>
-        </w:rPr>
-        <w:t>COURSES</w:t>
-      </w:r>
-    </w:p>
-    <w:p>
-      <w:pPr>
-        <w:spacing w:line="276" w:lineRule="auto"/>
-        <w:rPr>
-          <w:rFonts w:ascii="Arial" w:eastAsia="Arial" w:hAnsi="Arial" w:cs="Arial"/>
-          <w:color w:val="595959" w:themeColor="text1" w:themeTint="A6"/>
-          <w:sz w:val="20"/>
-          <w:szCs w:val="20"/>
-        </w:rPr>
-      </w:pPr>
-      <w:r>
-        <w:rPr>
-          <w:rFonts w:ascii="Arial" w:eastAsia="Arial" w:hAnsi="Arial" w:cs="Arial"/>
-          <w:color w:val="595959" w:themeColor="text1" w:themeTint="A6"/>
-          <w:sz w:val="20"/>
-          <w:szCs w:val="20"/>
-        </w:rPr>
-        <w:t xml:space="preserve">Kubernetes Fundamentals for </w:t>
-      </w:r>
-      <w:r>
-        <w:rPr>
-          <w:rFonts w:ascii="Arial" w:eastAsia="Arial" w:hAnsi="Arial" w:cs="Arial"/>
-          <w:color w:val="595959" w:themeColor="text1" w:themeTint="A6"/>
-          <w:sz w:val="20"/>
-          <w:szCs w:val="20"/>
-        </w:rPr>
-        <w:t xml:space="preserve">Certified </w:t>
-      </w:r>
-      <w:r>
-        <w:rPr>
-          <w:rFonts w:ascii="Arial" w:eastAsia="Arial" w:hAnsi="Arial" w:cs="Arial"/>
-          <w:color w:val="595959" w:themeColor="text1" w:themeTint="A6"/>
-          <w:sz w:val="20"/>
-          <w:szCs w:val="20"/>
-        </w:rPr>
-        <w:t>Kubernetes Administration</w:t>
-      </w:r>
-      <w:r>
-        <w:rPr>
-          <w:rFonts w:ascii="Arial" w:eastAsia="Arial" w:hAnsi="Arial" w:cs="Arial"/>
-          <w:color w:val="595959" w:themeColor="text1" w:themeTint="A6"/>
-          <w:sz w:val="20"/>
-          <w:szCs w:val="20"/>
-        </w:rPr>
-        <w:t xml:space="preserve"> (CKA</w:t>
-      </w:r>
-      <w:r>
-        <w:rPr>
-          <w:rFonts w:ascii="Arial" w:eastAsia="Arial" w:hAnsi="Arial" w:cs="Arial"/>
-          <w:color w:val="595959" w:themeColor="text1" w:themeTint="A6"/>
-          <w:sz w:val="20"/>
-          <w:szCs w:val="20"/>
-        </w:rPr>
-        <w:t>)</w:t>
-      </w:r>
-      <w:r>
-        <w:rPr>
-          <w:rFonts w:ascii="Arial" w:eastAsia="Arial" w:hAnsi="Arial" w:cs="Arial"/>
-          <w:color w:val="595959" w:themeColor="text1" w:themeTint="A6"/>
-          <w:sz w:val="20"/>
-          <w:szCs w:val="20"/>
-        </w:rPr>
-        <w:t xml:space="preserve"> </w:t>
-      </w:r>
-      <w:r>
-        <w:rPr>
-          <w:rFonts w:ascii="Arial" w:eastAsia="Arial" w:hAnsi="Arial" w:cs="Arial"/>
-          <w:color w:val="595959" w:themeColor="text1" w:themeTint="A6"/>
-          <w:sz w:val="20"/>
-          <w:szCs w:val="20"/>
-        </w:rPr>
-        <w:tab/>
-        <w:t xml:space="preserve">          </w:t>
-      </w:r>
-      <w:r>
-        <w:rPr>
-          <w:rFonts w:ascii="Arial" w:eastAsia="Arial" w:hAnsi="Arial" w:cs="Arial"/>
-          <w:color w:val="595959" w:themeColor="text1" w:themeTint="A6"/>
-          <w:sz w:val="20"/>
-          <w:szCs w:val="20"/>
-        </w:rPr>
-        <w:tab/>
-        <w:t xml:space="preserve">        </w:t>
-      </w:r>
-      <w:r>
-        <w:rPr>
-          <w:rFonts w:ascii="Arial" w:eastAsia="Arial" w:hAnsi="Arial" w:cs="Arial"/>
-          <w:color w:val="595959" w:themeColor="text1" w:themeTint="A6"/>
-          <w:sz w:val="20"/>
-          <w:szCs w:val="20"/>
-        </w:rPr>
-        <w:tab/>
-        <w:t xml:space="preserve">             </w:t>
-      </w:r>
-      <w:r>
-        <w:rPr>
-          <w:rFonts w:ascii="Arial" w:eastAsia="Arial" w:hAnsi="Arial" w:cs="Arial"/>
-          <w:color w:val="595959" w:themeColor="text1" w:themeTint="A6"/>
-          <w:sz w:val="20"/>
-          <w:szCs w:val="20"/>
-        </w:rPr>
-        <w:tab/>
-      </w:r>
-      <w:r>
-        <w:rPr>
-          <w:rFonts w:ascii="Arial" w:eastAsia="Arial" w:hAnsi="Arial" w:cs="Arial"/>
-          <w:color w:val="595959" w:themeColor="text1" w:themeTint="A6"/>
-          <w:sz w:val="20"/>
-          <w:szCs w:val="20"/>
-        </w:rPr>
-        <w:t>2019</w:t>
       </w:r>
     </w:p>
     <w:sectPr>

</xml_diff>